<commit_message>
updated the proposal file
</commit_message>
<xml_diff>
--- a/others/sent proposal to school/Proposal Newfield School.docx
+++ b/others/sent proposal to school/Proposal Newfield School.docx
@@ -299,17 +299,27 @@
           <w:szCs w:val="22"/>
           <w:lang w:val="en-US"/>
         </w:rPr>
-        <w:t>October 2</w:t>
-      </w:r>
-      <w:r>
-        <w:rPr>
-          <w:rStyle w:val="normaltextrun"/>
-          <w:rFonts w:ascii="Century Gothic" w:hAnsi="Century Gothic" w:cs="Segoe UI"/>
-          <w:sz w:val="22"/>
-          <w:szCs w:val="22"/>
-          <w:lang w:val="en-US"/>
-        </w:rPr>
-        <w:t>8</w:t>
+        <w:t>November</w:t>
+      </w:r>
+      <w:r>
+        <w:rPr>
+          <w:rStyle w:val="normaltextrun"/>
+          <w:rFonts w:ascii="Century Gothic" w:hAnsi="Century Gothic" w:cs="Segoe UI"/>
+          <w:sz w:val="22"/>
+          <w:szCs w:val="22"/>
+          <w:lang w:val="en-US"/>
+        </w:rPr>
+        <w:t xml:space="preserve"> </w:t>
+      </w:r>
+      <w:r>
+        <w:rPr>
+          <w:rStyle w:val="normaltextrun"/>
+          <w:rFonts w:ascii="Century Gothic" w:hAnsi="Century Gothic" w:cs="Segoe UI"/>
+          <w:sz w:val="22"/>
+          <w:szCs w:val="22"/>
+          <w:lang w:val="en-US"/>
+        </w:rPr>
+        <w:t>09</w:t>
       </w:r>
       <w:r>
         <w:rPr>
@@ -360,29 +370,31 @@
         <w:spacing w:before="0" w:beforeAutospacing="0" w:after="0" w:afterAutospacing="0"/>
         <w:textAlignment w:val="baseline"/>
         <w:rPr>
-          <w:rFonts w:ascii="Segoe UI" w:hAnsi="Segoe UI" w:cs="Segoe UI"/>
-          <w:sz w:val="18"/>
-          <w:szCs w:val="18"/>
-        </w:rPr>
-      </w:pPr>
-      <w:r>
-        <w:rPr>
-          <w:rStyle w:val="normaltextrun"/>
-          <w:rFonts w:ascii="Century Gothic" w:hAnsi="Century Gothic" w:cs="Segoe UI"/>
-          <w:sz w:val="22"/>
-          <w:szCs w:val="22"/>
-          <w:lang w:val="en-US"/>
-        </w:rPr>
-        <w:t>Head Teacher</w:t>
-      </w:r>
-      <w:r>
-        <w:rPr>
           <w:rStyle w:val="eop"/>
           <w:rFonts w:ascii="Century Gothic" w:hAnsi="Century Gothic" w:cs="Segoe UI"/>
           <w:sz w:val="22"/>
           <w:szCs w:val="22"/>
         </w:rPr>
-        <w:t> </w:t>
+      </w:pPr>
+      <w:r>
+        <w:rPr>
+          <w:rStyle w:val="normaltextrun"/>
+          <w:rFonts w:ascii="Century Gothic" w:hAnsi="Century Gothic" w:cs="Segoe UI"/>
+          <w:sz w:val="22"/>
+          <w:szCs w:val="22"/>
+          <w:lang w:val="en-US"/>
+        </w:rPr>
+        <w:t>T</w:t>
+      </w:r>
+      <w:r>
+        <w:rPr>
+          <w:rStyle w:val="normaltextrun"/>
+          <w:rFonts w:ascii="Century Gothic" w:hAnsi="Century Gothic" w:cs="Segoe UI"/>
+          <w:sz w:val="22"/>
+          <w:szCs w:val="22"/>
+          <w:lang w:val="en-US"/>
+        </w:rPr>
+        <w:t>he Head Teacher</w:t>
       </w:r>
     </w:p>
     <w:p>
@@ -392,7 +404,6 @@
         <w:spacing w:before="0" w:beforeAutospacing="0" w:after="0" w:afterAutospacing="0"/>
         <w:textAlignment w:val="baseline"/>
         <w:rPr>
-          <w:rStyle w:val="normaltextrun"/>
           <w:rFonts w:ascii="Century Gothic" w:hAnsi="Century Gothic" w:cs="Segoe UI"/>
           <w:sz w:val="22"/>
           <w:szCs w:val="22"/>
@@ -401,22 +412,52 @@
       <w:r>
         <w:rPr>
           <w:rFonts w:ascii="Century Gothic" w:hAnsi="Century Gothic"/>
-          <w:color w:val="333333"/>
           <w:sz w:val="22"/>
           <w:szCs w:val="22"/>
           <w:shd w:val="clear" w:color="auto" w:fill="FFFFFF"/>
-        </w:rPr>
-        <w:t>Leigh House School</w:t>
-      </w:r>
-      <w:r>
-        <w:rPr>
-          <w:rStyle w:val="normaltextrun"/>
-          <w:rFonts w:ascii="Century Gothic" w:hAnsi="Century Gothic" w:cs="Segoe UI"/>
-          <w:sz w:val="22"/>
-          <w:szCs w:val="22"/>
-          <w:lang w:val="en-US"/>
-        </w:rPr>
-        <w:t>,</w:t>
+          <w:lang w:val="en-US"/>
+        </w:rPr>
+        <w:t xml:space="preserve">Lekki British </w:t>
+      </w:r>
+      <w:r>
+        <w:rPr>
+          <w:rFonts w:ascii="Century Gothic" w:hAnsi="Century Gothic"/>
+          <w:sz w:val="22"/>
+          <w:szCs w:val="22"/>
+          <w:shd w:val="clear" w:color="auto" w:fill="FFFFFF"/>
+          <w:lang w:val="en-US"/>
+        </w:rPr>
+        <w:t>J</w:t>
+      </w:r>
+      <w:r>
+        <w:rPr>
+          <w:rFonts w:ascii="Century Gothic" w:hAnsi="Century Gothic"/>
+          <w:sz w:val="22"/>
+          <w:szCs w:val="22"/>
+          <w:shd w:val="clear" w:color="auto" w:fill="FFFFFF"/>
+          <w:lang w:val="en-US"/>
+        </w:rPr>
+        <w:t xml:space="preserve">unior </w:t>
+      </w:r>
+      <w:r>
+        <w:rPr>
+          <w:rFonts w:ascii="Century Gothic" w:hAnsi="Century Gothic"/>
+          <w:sz w:val="22"/>
+          <w:szCs w:val="22"/>
+          <w:shd w:val="clear" w:color="auto" w:fill="FFFFFF"/>
+          <w:lang w:val="en-US"/>
+        </w:rPr>
+        <w:t>S</w:t>
+      </w:r>
+      <w:r>
+        <w:rPr>
+          <w:rFonts w:ascii="Century Gothic" w:hAnsi="Century Gothic"/>
+          <w:sz w:val="22"/>
+          <w:szCs w:val="22"/>
+          <w:shd w:val="clear" w:color="auto" w:fill="FFFFFF"/>
+          <w:lang w:val="en-US"/>
+        </w:rPr>
+        <w:t>chool,</w:t>
       </w:r>
     </w:p>
     <w:p>
@@ -426,21 +467,20 @@
         <w:spacing w:before="0" w:beforeAutospacing="0" w:after="0" w:afterAutospacing="0"/>
         <w:textAlignment w:val="baseline"/>
         <w:rPr>
-          <w:rStyle w:val="normaltextrun"/>
-          <w:rFonts w:ascii="Century Gothic" w:hAnsi="Century Gothic" w:cs="Segoe UI"/>
-          <w:sz w:val="22"/>
-          <w:szCs w:val="22"/>
-        </w:rPr>
-      </w:pPr>
-      <w:r>
-        <w:rPr>
-          <w:rStyle w:val="normaltextrun"/>
-          <w:rFonts w:ascii="Century Gothic" w:hAnsi="Century Gothic" w:cs="Segoe UI"/>
-          <w:sz w:val="22"/>
-          <w:szCs w:val="22"/>
-          <w:lang w:val="en-US"/>
-        </w:rPr>
-        <w:t>10 Akin Leigh Cres,</w:t>
+          <w:rFonts w:ascii="Century Gothic" w:hAnsi="Century Gothic" w:cs="Segoe UI"/>
+          <w:sz w:val="22"/>
+          <w:szCs w:val="22"/>
+        </w:rPr>
+      </w:pPr>
+      <w:r>
+        <w:rPr>
+          <w:rFonts w:ascii="Century Gothic" w:hAnsi="Century Gothic"/>
+          <w:sz w:val="22"/>
+          <w:szCs w:val="22"/>
+          <w:shd w:val="clear" w:color="auto" w:fill="FFFFFF"/>
+          <w:lang w:val="en-US"/>
+        </w:rPr>
+        <w:t>Victoria Arobieke St,</w:t>
       </w:r>
     </w:p>
     <w:p>
@@ -457,20 +497,20 @@
       </w:pPr>
       <w:r>
         <w:rPr>
-          <w:rStyle w:val="normaltextrun"/>
-          <w:rFonts w:ascii="Century Gothic" w:hAnsi="Century Gothic" w:cs="Segoe UI"/>
-          <w:sz w:val="22"/>
-          <w:szCs w:val="22"/>
+          <w:rFonts w:ascii="Century Gothic" w:hAnsi="Century Gothic"/>
+          <w:sz w:val="22"/>
+          <w:szCs w:val="22"/>
+          <w:shd w:val="clear" w:color="auto" w:fill="FFFFFF"/>
           <w:lang w:val="en-US"/>
         </w:rPr>
         <w:t>Lekki Phase I, Lagos</w:t>
       </w:r>
       <w:r>
         <w:rPr>
-          <w:rStyle w:val="normaltextrun"/>
-          <w:rFonts w:ascii="Century Gothic" w:hAnsi="Century Gothic" w:cs="Segoe UI"/>
-          <w:sz w:val="22"/>
-          <w:szCs w:val="22"/>
+          <w:rFonts w:ascii="Century Gothic" w:hAnsi="Century Gothic"/>
+          <w:sz w:val="22"/>
+          <w:szCs w:val="22"/>
+          <w:shd w:val="clear" w:color="auto" w:fill="FFFFFF"/>
           <w:lang w:val="en-US"/>
         </w:rPr>
         <w:t>.</w:t>
@@ -2365,15 +2405,15 @@
         <w:jc w:val="both"/>
         <w:textAlignment w:val="baseline"/>
         <w:rPr>
-          <w:rFonts w:ascii="Calibri" w:hAnsi="Calibri" w:cs="Calibri"/>
-          <w:sz w:val="22"/>
-          <w:szCs w:val="22"/>
-        </w:rPr>
-      </w:pPr>
-      <w:r>
-        <w:rPr>
-          <w:rStyle w:val="normaltextrun"/>
-          <w:rFonts w:ascii="Calibri" w:hAnsi="Calibri" w:cs="Calibri"/>
+          <w:rFonts w:ascii="Century Gothic" w:hAnsi="Century Gothic" w:cs="Calibri"/>
+          <w:sz w:val="22"/>
+          <w:szCs w:val="22"/>
+        </w:rPr>
+      </w:pPr>
+      <w:r>
+        <w:rPr>
+          <w:rStyle w:val="normaltextrun"/>
+          <w:rFonts w:ascii="Century Gothic" w:hAnsi="Century Gothic" w:cs="Calibri"/>
           <w:sz w:val="22"/>
           <w:szCs w:val="22"/>
         </w:rPr>
@@ -2382,7 +2422,7 @@
       <w:r>
         <w:rPr>
           <w:rStyle w:val="eop"/>
-          <w:rFonts w:ascii="Calibri" w:hAnsi="Calibri" w:cs="Calibri"/>
+          <w:rFonts w:ascii="Century Gothic" w:hAnsi="Century Gothic" w:cs="Calibri"/>
           <w:sz w:val="22"/>
           <w:szCs w:val="22"/>
         </w:rPr>
@@ -2401,15 +2441,15 @@
         <w:jc w:val="both"/>
         <w:textAlignment w:val="baseline"/>
         <w:rPr>
-          <w:rFonts w:ascii="Calibri" w:hAnsi="Calibri" w:cs="Calibri"/>
-          <w:sz w:val="22"/>
-          <w:szCs w:val="22"/>
-        </w:rPr>
-      </w:pPr>
-      <w:r>
-        <w:rPr>
-          <w:rStyle w:val="normaltextrun"/>
-          <w:rFonts w:ascii="Calibri" w:hAnsi="Calibri" w:cs="Calibri"/>
+          <w:rFonts w:ascii="Century Gothic" w:hAnsi="Century Gothic" w:cs="Calibri"/>
+          <w:sz w:val="22"/>
+          <w:szCs w:val="22"/>
+        </w:rPr>
+      </w:pPr>
+      <w:r>
+        <w:rPr>
+          <w:rStyle w:val="normaltextrun"/>
+          <w:rFonts w:ascii="Century Gothic" w:hAnsi="Century Gothic" w:cs="Calibri"/>
           <w:sz w:val="22"/>
           <w:szCs w:val="22"/>
         </w:rPr>
@@ -2418,7 +2458,7 @@
       <w:r>
         <w:rPr>
           <w:rStyle w:val="eop"/>
-          <w:rFonts w:ascii="Calibri" w:hAnsi="Calibri" w:cs="Calibri"/>
+          <w:rFonts w:ascii="Century Gothic" w:hAnsi="Century Gothic" w:cs="Calibri"/>
           <w:sz w:val="22"/>
           <w:szCs w:val="22"/>
         </w:rPr>
@@ -2437,15 +2477,15 @@
         <w:jc w:val="both"/>
         <w:textAlignment w:val="baseline"/>
         <w:rPr>
-          <w:rFonts w:ascii="Calibri" w:hAnsi="Calibri" w:cs="Calibri"/>
-          <w:sz w:val="22"/>
-          <w:szCs w:val="22"/>
-        </w:rPr>
-      </w:pPr>
-      <w:r>
-        <w:rPr>
-          <w:rStyle w:val="normaltextrun"/>
-          <w:rFonts w:ascii="Calibri" w:hAnsi="Calibri" w:cs="Calibri"/>
+          <w:rFonts w:ascii="Century Gothic" w:hAnsi="Century Gothic" w:cs="Calibri"/>
+          <w:sz w:val="22"/>
+          <w:szCs w:val="22"/>
+        </w:rPr>
+      </w:pPr>
+      <w:r>
+        <w:rPr>
+          <w:rStyle w:val="normaltextrun"/>
+          <w:rFonts w:ascii="Century Gothic" w:hAnsi="Century Gothic" w:cs="Calibri"/>
           <w:sz w:val="22"/>
           <w:szCs w:val="22"/>
         </w:rPr>
@@ -2454,7 +2494,7 @@
       <w:r>
         <w:rPr>
           <w:rStyle w:val="eop"/>
-          <w:rFonts w:ascii="Calibri" w:hAnsi="Calibri" w:cs="Calibri"/>
+          <w:rFonts w:ascii="Century Gothic" w:hAnsi="Century Gothic" w:cs="Calibri"/>
           <w:sz w:val="22"/>
           <w:szCs w:val="22"/>
         </w:rPr>
@@ -2473,15 +2513,15 @@
         <w:jc w:val="both"/>
         <w:textAlignment w:val="baseline"/>
         <w:rPr>
-          <w:rFonts w:ascii="Calibri" w:hAnsi="Calibri" w:cs="Calibri"/>
-          <w:sz w:val="22"/>
-          <w:szCs w:val="22"/>
-        </w:rPr>
-      </w:pPr>
-      <w:r>
-        <w:rPr>
-          <w:rStyle w:val="normaltextrun"/>
-          <w:rFonts w:ascii="Calibri" w:hAnsi="Calibri" w:cs="Calibri"/>
+          <w:rFonts w:ascii="Century Gothic" w:hAnsi="Century Gothic" w:cs="Calibri"/>
+          <w:sz w:val="22"/>
+          <w:szCs w:val="22"/>
+        </w:rPr>
+      </w:pPr>
+      <w:r>
+        <w:rPr>
+          <w:rStyle w:val="normaltextrun"/>
+          <w:rFonts w:ascii="Century Gothic" w:hAnsi="Century Gothic" w:cs="Calibri"/>
           <w:sz w:val="22"/>
           <w:szCs w:val="22"/>
         </w:rPr>
@@ -2490,7 +2530,7 @@
       <w:r>
         <w:rPr>
           <w:rStyle w:val="eop"/>
-          <w:rFonts w:ascii="Calibri" w:hAnsi="Calibri" w:cs="Calibri"/>
+          <w:rFonts w:ascii="Century Gothic" w:hAnsi="Century Gothic" w:cs="Calibri"/>
           <w:sz w:val="22"/>
           <w:szCs w:val="22"/>
         </w:rPr>
@@ -2605,29 +2645,7 @@
           <w:szCs w:val="22"/>
           <w:lang w:val="en-US"/>
         </w:rPr>
-        <w:t>Our team of Data scientists are at the forefront of developing intelligent solutions on top of platforms like AWS, Azure or Google Cloud Platform and using technologies, tools such as Apache Spark, </w:t>
-      </w:r>
-      <w:proofErr w:type="spellStart"/>
-      <w:r>
-        <w:rPr>
-          <w:rStyle w:val="normaltextrun"/>
-          <w:rFonts w:ascii="Century Gothic" w:hAnsi="Century Gothic" w:cs="Segoe UI"/>
-          <w:sz w:val="22"/>
-          <w:szCs w:val="22"/>
-          <w:lang w:val="en-US"/>
-        </w:rPr>
-        <w:t>Jupyter</w:t>
-      </w:r>
-      <w:proofErr w:type="spellEnd"/>
-      <w:r>
-        <w:rPr>
-          <w:rStyle w:val="normaltextrun"/>
-          <w:rFonts w:ascii="Century Gothic" w:hAnsi="Century Gothic" w:cs="Segoe UI"/>
-          <w:sz w:val="22"/>
-          <w:szCs w:val="22"/>
-          <w:lang w:val="en-US"/>
-        </w:rPr>
-        <w:t> Notebook, R and Dockers.</w:t>
+        <w:t>Our team of Data scientists are at the forefront of developing intelligent solutions on top of platforms like AWS, Azure or Google Cloud Platform and using technologies, tools such as Apache Spark, Jupyter Notebook, R and Dockers.</w:t>
       </w:r>
       <w:r>
         <w:rPr>
@@ -2716,8 +2734,8 @@
           <w:lang w:val="en-US" w:eastAsia="en-US"/>
         </w:rPr>
         <w:drawing>
-          <wp:inline distT="0" distB="0" distL="0" distR="0" wp14:anchorId="3C66B00A" wp14:editId="348F6C97">
-            <wp:extent cx="2081268" cy="1171575"/>
+          <wp:inline distT="0" distB="0" distL="0" distR="0" wp14:anchorId="3C66B00A" wp14:editId="1DB83309">
+            <wp:extent cx="913729" cy="514350"/>
             <wp:effectExtent l="0" t="0" r="0" b="0"/>
             <wp:docPr id="11" name="Picture 11"/>
             <wp:cNvGraphicFramePr>
@@ -2733,7 +2751,7 @@
                     </pic:cNvPicPr>
                   </pic:nvPicPr>
                   <pic:blipFill>
-                    <a:blip r:embed="rId12">
+                    <a:blip r:embed="rId12" cstate="print">
                       <a:extLst>
                         <a:ext uri="{28A0092B-C50C-407E-A947-70E740481C1C}">
                           <a14:useLocalDpi xmlns:a14="http://schemas.microsoft.com/office/drawing/2010/main" val="0"/>
@@ -2748,7 +2766,7 @@
                   <pic:spPr bwMode="auto">
                     <a:xfrm>
                       <a:off x="0" y="0"/>
-                      <a:ext cx="2089970" cy="1176473"/>
+                      <a:ext cx="951654" cy="535698"/>
                     </a:xfrm>
                     <a:prstGeom prst="rect">
                       <a:avLst/>
@@ -2773,9 +2791,9 @@
           <w:lang w:val="en-US" w:eastAsia="en-US"/>
         </w:rPr>
         <w:drawing>
-          <wp:inline distT="0" distB="0" distL="0" distR="0" wp14:anchorId="4A7C4B6B" wp14:editId="68873FD8">
-            <wp:extent cx="1209675" cy="1209675"/>
-            <wp:effectExtent l="0" t="0" r="9525" b="9525"/>
+          <wp:inline distT="0" distB="0" distL="0" distR="0" wp14:anchorId="4A7C4B6B" wp14:editId="3B88BF00">
+            <wp:extent cx="666750" cy="666750"/>
+            <wp:effectExtent l="0" t="0" r="0" b="0"/>
             <wp:docPr id="10" name="Picture 10"/>
             <wp:cNvGraphicFramePr>
               <a:graphicFrameLocks xmlns:a="http://schemas.openxmlformats.org/drawingml/2006/main" noChangeAspect="1"/>
@@ -2790,7 +2808,7 @@
                     </pic:cNvPicPr>
                   </pic:nvPicPr>
                   <pic:blipFill>
-                    <a:blip r:embed="rId13">
+                    <a:blip r:embed="rId13" cstate="print">
                       <a:extLst>
                         <a:ext uri="{28A0092B-C50C-407E-A947-70E740481C1C}">
                           <a14:useLocalDpi xmlns:a14="http://schemas.microsoft.com/office/drawing/2010/main" val="0"/>
@@ -2805,7 +2823,7 @@
                   <pic:spPr bwMode="auto">
                     <a:xfrm>
                       <a:off x="0" y="0"/>
-                      <a:ext cx="1209675" cy="1209675"/>
+                      <a:ext cx="666750" cy="666750"/>
                     </a:xfrm>
                     <a:prstGeom prst="rect">
                       <a:avLst/>
@@ -2840,9 +2858,9 @@
           <w:lang w:val="en-US" w:eastAsia="en-US"/>
         </w:rPr>
         <w:drawing>
-          <wp:inline distT="0" distB="0" distL="0" distR="0" wp14:anchorId="1D663545" wp14:editId="55C45D5B">
-            <wp:extent cx="1762125" cy="816986"/>
-            <wp:effectExtent l="0" t="0" r="0" b="2540"/>
+          <wp:inline distT="0" distB="0" distL="0" distR="0" wp14:anchorId="1D663545" wp14:editId="3533846D">
+            <wp:extent cx="1191558" cy="552450"/>
+            <wp:effectExtent l="0" t="0" r="8890" b="0"/>
             <wp:docPr id="9" name="Picture 9"/>
             <wp:cNvGraphicFramePr>
               <a:graphicFrameLocks xmlns:a="http://schemas.openxmlformats.org/drawingml/2006/main" noChangeAspect="1"/>
@@ -2857,7 +2875,7 @@
                     </pic:cNvPicPr>
                   </pic:nvPicPr>
                   <pic:blipFill>
-                    <a:blip r:embed="rId14">
+                    <a:blip r:embed="rId14" cstate="print">
                       <a:extLst>
                         <a:ext uri="{28A0092B-C50C-407E-A947-70E740481C1C}">
                           <a14:useLocalDpi xmlns:a14="http://schemas.microsoft.com/office/drawing/2010/main" val="0"/>
@@ -2872,7 +2890,7 @@
                   <pic:spPr bwMode="auto">
                     <a:xfrm>
                       <a:off x="0" y="0"/>
-                      <a:ext cx="1786112" cy="828107"/>
+                      <a:ext cx="1230869" cy="570676"/>
                     </a:xfrm>
                     <a:prstGeom prst="rect">
                       <a:avLst/>
@@ -2897,9 +2915,9 @@
           <w:lang w:val="en-US" w:eastAsia="en-US"/>
         </w:rPr>
         <w:drawing>
-          <wp:inline distT="0" distB="0" distL="0" distR="0" wp14:anchorId="75165308" wp14:editId="2CCB4D29">
-            <wp:extent cx="2080895" cy="832358"/>
-            <wp:effectExtent l="0" t="0" r="0" b="6350"/>
+          <wp:inline distT="0" distB="0" distL="0" distR="0" wp14:anchorId="75165308" wp14:editId="51EB5A3F">
+            <wp:extent cx="1500188" cy="600075"/>
+            <wp:effectExtent l="0" t="0" r="5080" b="0"/>
             <wp:docPr id="8" name="Picture 8"/>
             <wp:cNvGraphicFramePr>
               <a:graphicFrameLocks xmlns:a="http://schemas.openxmlformats.org/drawingml/2006/main" noChangeAspect="1"/>
@@ -2929,7 +2947,7 @@
                   <pic:spPr bwMode="auto">
                     <a:xfrm>
                       <a:off x="0" y="0"/>
-                      <a:ext cx="2086256" cy="834502"/>
+                      <a:ext cx="1509674" cy="603869"/>
                     </a:xfrm>
                     <a:prstGeom prst="rect">
                       <a:avLst/>
@@ -2954,8 +2972,8 @@
           <w:lang w:val="en-US" w:eastAsia="en-US"/>
         </w:rPr>
         <w:drawing>
-          <wp:inline distT="0" distB="0" distL="0" distR="0" wp14:anchorId="747C583C" wp14:editId="7E65E624">
-            <wp:extent cx="2006356" cy="841375"/>
+          <wp:inline distT="0" distB="0" distL="0" distR="0" wp14:anchorId="747C583C" wp14:editId="20A6F118">
+            <wp:extent cx="1428750" cy="599153"/>
             <wp:effectExtent l="0" t="0" r="0" b="0"/>
             <wp:docPr id="6" name="Picture 6"/>
             <wp:cNvGraphicFramePr>
@@ -2986,7 +3004,7 @@
                   <pic:spPr bwMode="auto">
                     <a:xfrm>
                       <a:off x="0" y="0"/>
-                      <a:ext cx="2029728" cy="851176"/>
+                      <a:ext cx="1458835" cy="611769"/>
                     </a:xfrm>
                     <a:prstGeom prst="rect">
                       <a:avLst/>
@@ -3099,28 +3117,6 @@
         <w:rPr>
           <w:rStyle w:val="eop"/>
           <w:rFonts w:ascii="Calibri" w:hAnsi="Calibri" w:cs="Calibri"/>
-          <w:sz w:val="22"/>
-          <w:szCs w:val="22"/>
-        </w:rPr>
-        <w:t> </w:t>
-      </w:r>
-    </w:p>
-    <w:p>
-      <w:pPr>
-        <w:pStyle w:val="paragraph"/>
-        <w:spacing w:before="0" w:beforeAutospacing="0" w:after="0" w:afterAutospacing="0"/>
-        <w:jc w:val="both"/>
-        <w:textAlignment w:val="baseline"/>
-        <w:rPr>
-          <w:rFonts w:ascii="Segoe UI" w:hAnsi="Segoe UI" w:cs="Segoe UI"/>
-          <w:sz w:val="18"/>
-          <w:szCs w:val="18"/>
-        </w:rPr>
-      </w:pPr>
-      <w:r>
-        <w:rPr>
-          <w:rStyle w:val="eop"/>
-          <w:rFonts w:ascii="Century Gothic" w:hAnsi="Century Gothic" w:cs="Segoe UI"/>
           <w:sz w:val="22"/>
           <w:szCs w:val="22"/>
         </w:rPr>

</xml_diff>